<commit_message>
doc: add guides for Lab 07
</commit_message>
<xml_diff>
--- a/Lab 07/7.5/7.5.3.docx
+++ b/Lab 07/7.5/7.5.3.docx
@@ -249,7 +249,23 @@
                 <w:sz w:val="24"/>
                 <w:szCs w:val="24"/>
               </w:rPr>
-              <w:t>A XML structure definition with a lisr of legal elements</w:t>
+              <w:t>A XML structure definition with a lis</w:t>
+            </w:r>
+            <w:r>
+              <w:rPr>
+                <w:rFonts w:cstheme="minorHAnsi"/>
+                <w:sz w:val="24"/>
+                <w:szCs w:val="24"/>
+              </w:rPr>
+              <w:t>t</w:t>
+            </w:r>
+            <w:r>
+              <w:rPr>
+                <w:rFonts w:cstheme="minorHAnsi"/>
+                <w:sz w:val="24"/>
+                <w:szCs w:val="24"/>
+              </w:rPr>
+              <w:t xml:space="preserve"> of legal elements</w:t>
             </w:r>
           </w:p>
         </w:tc>
@@ -655,7 +671,7 @@
                 <w:sz w:val="24"/>
                 <w:szCs w:val="24"/>
               </w:rPr>
-              <w:t>none</w:t>
+              <w:t>no</w:t>
             </w:r>
           </w:p>
         </w:tc>
@@ -2584,9 +2600,12 @@
 </file>
 
 <file path=customXml/item1.xml><?xml version="1.0" encoding="utf-8"?>
-<p:properties xmlns:p="http://schemas.microsoft.com/office/2006/metadata/properties" xmlns:xsi="http://www.w3.org/2001/XMLSchema-instance" xmlns:pc="http://schemas.microsoft.com/office/infopath/2007/PartnerControls">
-  <documentManagement/>
-</p:properties>
+<?mso-contentType ?>
+<FormTemplates xmlns="http://schemas.microsoft.com/sharepoint/v3/contenttype/forms">
+  <Display>DocumentLibraryForm</Display>
+  <Edit>DocumentLibraryForm</Edit>
+  <New>DocumentLibraryForm</New>
+</FormTemplates>
 </file>
 
 <file path=customXml/item2.xml><?xml version="1.0" encoding="utf-8"?>
@@ -2799,19 +2818,15 @@
 </file>
 
 <file path=customXml/item3.xml><?xml version="1.0" encoding="utf-8"?>
-<?mso-contentType ?>
-<FormTemplates xmlns="http://schemas.microsoft.com/sharepoint/v3/contenttype/forms">
-  <Display>DocumentLibraryForm</Display>
-  <Edit>DocumentLibraryForm</Edit>
-  <New>DocumentLibraryForm</New>
-</FormTemplates>
+<p:properties xmlns:p="http://schemas.microsoft.com/office/2006/metadata/properties" xmlns:xsi="http://www.w3.org/2001/XMLSchema-instance" xmlns:pc="http://schemas.microsoft.com/office/infopath/2007/PartnerControls">
+  <documentManagement/>
+</p:properties>
 </file>
 
 <file path=customXml/itemProps1.xml><?xml version="1.0" encoding="utf-8"?>
-<ds:datastoreItem xmlns:ds="http://schemas.openxmlformats.org/officeDocument/2006/customXml" ds:itemID="{2F0EE2BE-AA88-4234-8520-356A5038E0C9}">
+<ds:datastoreItem xmlns:ds="http://schemas.openxmlformats.org/officeDocument/2006/customXml" ds:itemID="{47AC5755-D684-42F5-87D5-6D64386D2C32}">
   <ds:schemaRefs>
-    <ds:schemaRef ds:uri="http://schemas.microsoft.com/office/2006/metadata/properties"/>
-    <ds:schemaRef ds:uri="http://schemas.microsoft.com/office/infopath/2007/PartnerControls"/>
+    <ds:schemaRef ds:uri="http://schemas.microsoft.com/sharepoint/v3/contenttype/forms"/>
   </ds:schemaRefs>
 </ds:datastoreItem>
 </file>
@@ -2836,9 +2851,10 @@
 </file>
 
 <file path=customXml/itemProps3.xml><?xml version="1.0" encoding="utf-8"?>
-<ds:datastoreItem xmlns:ds="http://schemas.openxmlformats.org/officeDocument/2006/customXml" ds:itemID="{47AC5755-D684-42F5-87D5-6D64386D2C32}">
+<ds:datastoreItem xmlns:ds="http://schemas.openxmlformats.org/officeDocument/2006/customXml" ds:itemID="{2F0EE2BE-AA88-4234-8520-356A5038E0C9}">
   <ds:schemaRefs>
-    <ds:schemaRef ds:uri="http://schemas.microsoft.com/sharepoint/v3/contenttype/forms"/>
+    <ds:schemaRef ds:uri="http://schemas.microsoft.com/office/2006/metadata/properties"/>
+    <ds:schemaRef ds:uri="http://schemas.microsoft.com/office/infopath/2007/PartnerControls"/>
   </ds:schemaRefs>
 </ds:datastoreItem>
 </file>
</xml_diff>